<commit_message>
Update to workshop instructional document
</commit_message>
<xml_diff>
--- a/JavaCryptoWorkshop.docx
+++ b/JavaCryptoWorkshop.docx
@@ -786,7 +786,15 @@
         </mc:AlternateContent>
       </w:r>
       <w:r>
-        <w:t>Once there press the “new repl” button (pictured below)</w:t>
+        <w:t xml:space="preserve">Once there press the “new </w:t>
+      </w:r>
+      <w:proofErr w:type="spellStart"/>
+      <w:r>
+        <w:t>repl</w:t>
+      </w:r>
+      <w:proofErr w:type="spellEnd"/>
+      <w:r>
+        <w:t>” button (pictured below)</w:t>
       </w:r>
     </w:p>
     <w:p>
@@ -1065,6 +1073,17 @@
       <w:pPr>
         <w:ind w:left="1080"/>
       </w:pPr>
+      <w:r>
+        <w:rPr>
+          <w:rFonts w:eastAsia="Times New Roman"/>
+        </w:rPr>
+        <w:t>https://github.com/andrewrubinstein/NewCryptoWorkshop.git</w:t>
+      </w:r>
+    </w:p>
+    <w:p>
+      <w:pPr>
+        <w:ind w:left="1080"/>
+      </w:pPr>
     </w:p>
     <w:p>
       <w:r>
@@ -1387,7 +1406,15 @@
         <w:t xml:space="preserve">Now you should </w:t>
       </w:r>
       <w:r>
-        <w:t>see a new repl project</w:t>
+        <w:t xml:space="preserve">see a new </w:t>
+      </w:r>
+      <w:proofErr w:type="spellStart"/>
+      <w:r>
+        <w:t>repl</w:t>
+      </w:r>
+      <w:proofErr w:type="spellEnd"/>
+      <w:r>
+        <w:t xml:space="preserve"> project</w:t>
       </w:r>
       <w:r>
         <w:t xml:space="preserve"> with four lesson folders</w:t>
@@ -1461,8 +1488,19 @@
           <w:sz w:val="22"/>
           <w:szCs w:val="22"/>
         </w:rPr>
-        <w:t>Copy the code in the main class inside of the folder Section1Lesson to the Main.java file on the root of your repl</w:t>
-      </w:r>
+        <w:t xml:space="preserve">Copy the code in the main class inside of the folder Section1Lesson to the Main.java file on the root of your </w:t>
+      </w:r>
+      <w:proofErr w:type="spellStart"/>
+      <w:r>
+        <w:rPr>
+          <w:rFonts w:ascii="Arial" w:hAnsi="Arial" w:cs="Times New Roman"/>
+          <w:color w:val="000000"/>
+          <w:sz w:val="22"/>
+          <w:szCs w:val="22"/>
+        </w:rPr>
+        <w:t>repl</w:t>
+      </w:r>
+      <w:proofErr w:type="spellEnd"/>
     </w:p>
     <w:p>
       <w:pPr>
@@ -1663,8 +1701,19 @@
           <w:sz w:val="22"/>
           <w:szCs w:val="22"/>
         </w:rPr>
-        <w:t>file on the root of your repl</w:t>
-      </w:r>
+        <w:t xml:space="preserve">file on the root of your </w:t>
+      </w:r>
+      <w:proofErr w:type="spellStart"/>
+      <w:r>
+        <w:rPr>
+          <w:rFonts w:ascii="Arial" w:hAnsi="Arial" w:cs="Times New Roman"/>
+          <w:color w:val="000000"/>
+          <w:sz w:val="22"/>
+          <w:szCs w:val="22"/>
+        </w:rPr>
+        <w:t>repl</w:t>
+      </w:r>
+      <w:proofErr w:type="spellEnd"/>
     </w:p>
     <w:p>
       <w:pPr>
@@ -1725,6 +1774,7 @@
         </w:rPr>
         <w:t xml:space="preserve"> in function </w:t>
       </w:r>
+      <w:proofErr w:type="spellStart"/>
       <w:r>
         <w:rPr>
           <w:rFonts w:ascii="Menlo" w:hAnsi="Menlo" w:cs="Menlo"/>
@@ -1733,6 +1783,7 @@
         </w:rPr>
         <w:t>characterToAlphabeticalIndex</w:t>
       </w:r>
+      <w:proofErr w:type="spellEnd"/>
     </w:p>
     <w:p>
       <w:pPr>
@@ -1748,13 +1799,23 @@
           <w:szCs w:val="22"/>
         </w:rPr>
       </w:pPr>
+      <w:proofErr w:type="gramStart"/>
       <w:r>
         <w:rPr>
           <w:rFonts w:ascii="Menlo" w:hAnsi="Menlo" w:cs="Menlo"/>
           <w:color w:val="000000"/>
           <w:shd w:val="clear" w:color="auto" w:fill="D4D4D4"/>
         </w:rPr>
-        <w:t>If  input character is == ‘a’ the function should return 0</w:t>
+        <w:t>If  input</w:t>
+      </w:r>
+      <w:proofErr w:type="gramEnd"/>
+      <w:r>
+        <w:rPr>
+          <w:rFonts w:ascii="Menlo" w:hAnsi="Menlo" w:cs="Menlo"/>
+          <w:color w:val="000000"/>
+          <w:shd w:val="clear" w:color="auto" w:fill="D4D4D4"/>
+        </w:rPr>
+        <w:t xml:space="preserve"> character is == ‘a’ the function should return 0</w:t>
       </w:r>
     </w:p>
     <w:p>
@@ -1771,13 +1832,23 @@
           <w:szCs w:val="22"/>
         </w:rPr>
       </w:pPr>
+      <w:proofErr w:type="gramStart"/>
       <w:r>
         <w:rPr>
           <w:rFonts w:ascii="Menlo" w:hAnsi="Menlo" w:cs="Menlo"/>
           <w:color w:val="000000"/>
           <w:shd w:val="clear" w:color="auto" w:fill="D4D4D4"/>
         </w:rPr>
-        <w:t>If  input character is == ‘b’ the function should return 1</w:t>
+        <w:t>If  input</w:t>
+      </w:r>
+      <w:proofErr w:type="gramEnd"/>
+      <w:r>
+        <w:rPr>
+          <w:rFonts w:ascii="Menlo" w:hAnsi="Menlo" w:cs="Menlo"/>
+          <w:color w:val="000000"/>
+          <w:shd w:val="clear" w:color="auto" w:fill="D4D4D4"/>
+        </w:rPr>
+        <w:t xml:space="preserve"> character is == ‘b’ the function should return 1</w:t>
       </w:r>
     </w:p>
     <w:p>
@@ -1794,13 +1865,23 @@
           <w:szCs w:val="22"/>
         </w:rPr>
       </w:pPr>
+      <w:proofErr w:type="gramStart"/>
       <w:r>
         <w:rPr>
           <w:rFonts w:ascii="Menlo" w:hAnsi="Menlo" w:cs="Menlo"/>
           <w:color w:val="000000"/>
           <w:shd w:val="clear" w:color="auto" w:fill="D4D4D4"/>
         </w:rPr>
-        <w:t>If  input character is == ‘z’ the function should return 25</w:t>
+        <w:t>If  input</w:t>
+      </w:r>
+      <w:proofErr w:type="gramEnd"/>
+      <w:r>
+        <w:rPr>
+          <w:rFonts w:ascii="Menlo" w:hAnsi="Menlo" w:cs="Menlo"/>
+          <w:color w:val="000000"/>
+          <w:shd w:val="clear" w:color="auto" w:fill="D4D4D4"/>
+        </w:rPr>
+        <w:t xml:space="preserve"> character is == ‘z’ the function should return 25</w:t>
       </w:r>
     </w:p>
     <w:p>
@@ -1817,13 +1898,23 @@
           <w:szCs w:val="22"/>
         </w:rPr>
       </w:pPr>
+      <w:proofErr w:type="gramStart"/>
       <w:r>
         <w:rPr>
           <w:rFonts w:ascii="Menlo" w:hAnsi="Menlo" w:cs="Menlo"/>
           <w:color w:val="000000"/>
           <w:shd w:val="clear" w:color="auto" w:fill="D4D4D4"/>
         </w:rPr>
-        <w:t>If  input character is == ‘A’ the function should return 0</w:t>
+        <w:t>If  input</w:t>
+      </w:r>
+      <w:proofErr w:type="gramEnd"/>
+      <w:r>
+        <w:rPr>
+          <w:rFonts w:ascii="Menlo" w:hAnsi="Menlo" w:cs="Menlo"/>
+          <w:color w:val="000000"/>
+          <w:shd w:val="clear" w:color="auto" w:fill="D4D4D4"/>
+        </w:rPr>
+        <w:t xml:space="preserve"> character is == ‘A’ the function should return 0</w:t>
       </w:r>
     </w:p>
     <w:p>
@@ -1840,13 +1931,23 @@
           <w:szCs w:val="22"/>
         </w:rPr>
       </w:pPr>
+      <w:proofErr w:type="gramStart"/>
       <w:r>
         <w:rPr>
           <w:rFonts w:ascii="Menlo" w:hAnsi="Menlo" w:cs="Menlo"/>
           <w:color w:val="000000"/>
           <w:shd w:val="clear" w:color="auto" w:fill="D4D4D4"/>
         </w:rPr>
-        <w:t>If  input character is == ‘B’ the function should return 1</w:t>
+        <w:t>If  input</w:t>
+      </w:r>
+      <w:proofErr w:type="gramEnd"/>
+      <w:r>
+        <w:rPr>
+          <w:rFonts w:ascii="Menlo" w:hAnsi="Menlo" w:cs="Menlo"/>
+          <w:color w:val="000000"/>
+          <w:shd w:val="clear" w:color="auto" w:fill="D4D4D4"/>
+        </w:rPr>
+        <w:t xml:space="preserve"> character is == ‘B’ the function should return 1</w:t>
       </w:r>
     </w:p>
     <w:p>
@@ -1863,13 +1964,23 @@
           <w:szCs w:val="22"/>
         </w:rPr>
       </w:pPr>
+      <w:proofErr w:type="gramStart"/>
       <w:r>
         <w:rPr>
           <w:rFonts w:ascii="Menlo" w:hAnsi="Menlo" w:cs="Menlo"/>
           <w:color w:val="000000"/>
           <w:shd w:val="clear" w:color="auto" w:fill="D4D4D4"/>
         </w:rPr>
-        <w:t>If  input character is == ‘Z’ the function should return 25</w:t>
+        <w:t>If  input</w:t>
+      </w:r>
+      <w:proofErr w:type="gramEnd"/>
+      <w:r>
+        <w:rPr>
+          <w:rFonts w:ascii="Menlo" w:hAnsi="Menlo" w:cs="Menlo"/>
+          <w:color w:val="000000"/>
+          <w:shd w:val="clear" w:color="auto" w:fill="D4D4D4"/>
+        </w:rPr>
+        <w:t xml:space="preserve"> character is == ‘Z’ the function should return 25</w:t>
       </w:r>
     </w:p>
     <w:p>
@@ -2407,7 +2518,38 @@
           <w:sz w:val="22"/>
           <w:szCs w:val="22"/>
         </w:rPr>
-        <w:t>You can see what value the function was passed where it says “characterToAlphabeticalIndex(‘L’), in this case the value ‘L’ was passed</w:t>
+        <w:t>You can see what value the function was passed where it says “</w:t>
+      </w:r>
+      <w:proofErr w:type="spellStart"/>
+      <w:proofErr w:type="gramStart"/>
+      <w:r>
+        <w:rPr>
+          <w:rFonts w:ascii="Arial" w:hAnsi="Arial" w:cs="Times New Roman"/>
+          <w:color w:val="000000"/>
+          <w:sz w:val="22"/>
+          <w:szCs w:val="22"/>
+        </w:rPr>
+        <w:t>characterToAlphabeticalIndex</w:t>
+      </w:r>
+      <w:proofErr w:type="spellEnd"/>
+      <w:r>
+        <w:rPr>
+          <w:rFonts w:ascii="Arial" w:hAnsi="Arial" w:cs="Times New Roman"/>
+          <w:color w:val="000000"/>
+          <w:sz w:val="22"/>
+          <w:szCs w:val="22"/>
+        </w:rPr>
+        <w:t>(</w:t>
+      </w:r>
+      <w:proofErr w:type="gramEnd"/>
+      <w:r>
+        <w:rPr>
+          <w:rFonts w:ascii="Arial" w:hAnsi="Arial" w:cs="Times New Roman"/>
+          <w:color w:val="000000"/>
+          <w:sz w:val="22"/>
+          <w:szCs w:val="22"/>
+        </w:rPr>
+        <w:t>‘L’), in this case the value ‘L’ was passed</w:t>
       </w:r>
     </w:p>
     <w:p>
@@ -2607,8 +2749,19 @@
           <w:sz w:val="22"/>
           <w:szCs w:val="22"/>
         </w:rPr>
-        <w:t xml:space="preserve"> file on the root of your repl</w:t>
-      </w:r>
+        <w:t xml:space="preserve"> file on the root of your </w:t>
+      </w:r>
+      <w:proofErr w:type="spellStart"/>
+      <w:r>
+        <w:rPr>
+          <w:rFonts w:ascii="Arial" w:hAnsi="Arial" w:cs="Times New Roman"/>
+          <w:color w:val="000000"/>
+          <w:sz w:val="22"/>
+          <w:szCs w:val="22"/>
+        </w:rPr>
+        <w:t>repl</w:t>
+      </w:r>
+      <w:proofErr w:type="spellEnd"/>
     </w:p>
     <w:p>
       <w:pPr>
@@ -2655,7 +2808,27 @@
           <w:sz w:val="22"/>
           <w:szCs w:val="22"/>
         </w:rPr>
-        <w:t>Get the Index of both the letter, and the key with the “characterToAlphabeticalIndex” function</w:t>
+        <w:t>Get the Index of both the letter, and the key with the “</w:t>
+      </w:r>
+      <w:proofErr w:type="spellStart"/>
+      <w:r>
+        <w:rPr>
+          <w:rFonts w:ascii="Arial" w:hAnsi="Arial" w:cs="Times New Roman"/>
+          <w:color w:val="000000"/>
+          <w:sz w:val="22"/>
+          <w:szCs w:val="22"/>
+        </w:rPr>
+        <w:t>characterToAlphabeticalIndex</w:t>
+      </w:r>
+      <w:proofErr w:type="spellEnd"/>
+      <w:r>
+        <w:rPr>
+          <w:rFonts w:ascii="Arial" w:hAnsi="Arial" w:cs="Times New Roman"/>
+          <w:color w:val="000000"/>
+          <w:sz w:val="22"/>
+          <w:szCs w:val="22"/>
+        </w:rPr>
+        <w:t>” function</w:t>
       </w:r>
     </w:p>
     <w:p>
@@ -2748,15 +2921,7 @@
           <w:color w:val="3F7F5F"/>
           <w:shd w:val="clear" w:color="auto" w:fill="E8F2FE"/>
         </w:rPr>
-        <w:t>//Your Code Here</w:t>
-      </w:r>
-      <w:r>
-        <w:rPr>
-          <w:rFonts w:ascii="Menlo" w:hAnsi="Menlo" w:cs="Menlo"/>
-          <w:color w:val="3F7F5F"/>
-          <w:shd w:val="clear" w:color="auto" w:fill="E8F2FE"/>
-        </w:rPr>
-        <w:t xml:space="preserve"> </w:t>
+        <w:t xml:space="preserve">//Your Code Here </w:t>
       </w:r>
       <w:r>
         <w:rPr>
@@ -2845,8 +3010,19 @@
           <w:sz w:val="22"/>
           <w:szCs w:val="22"/>
         </w:rPr>
-        <w:t xml:space="preserve"> file on the root of your repl</w:t>
-      </w:r>
+        <w:t xml:space="preserve"> file on the root of your </w:t>
+      </w:r>
+      <w:proofErr w:type="spellStart"/>
+      <w:r>
+        <w:rPr>
+          <w:rFonts w:ascii="Arial" w:hAnsi="Arial" w:cs="Times New Roman"/>
+          <w:color w:val="000000"/>
+          <w:sz w:val="22"/>
+          <w:szCs w:val="22"/>
+        </w:rPr>
+        <w:t>repl</w:t>
+      </w:r>
+      <w:proofErr w:type="spellEnd"/>
     </w:p>
     <w:p>
       <w:pPr>
@@ -2877,8 +3053,18 @@
           <w:color w:val="3F7F5F"/>
           <w:shd w:val="clear" w:color="auto" w:fill="E8F2FE"/>
         </w:rPr>
-        <w:t>// Here, you'll create a loop that will encode every letter in the originalString</w:t>
-      </w:r>
+        <w:t xml:space="preserve">// Here, you'll create a loop that will encode every letter in the </w:t>
+      </w:r>
+      <w:proofErr w:type="spellStart"/>
+      <w:r>
+        <w:rPr>
+          <w:rFonts w:ascii="Menlo" w:hAnsi="Menlo" w:cs="Menlo"/>
+          <w:color w:val="3F7F5F"/>
+          <w:shd w:val="clear" w:color="auto" w:fill="E8F2FE"/>
+        </w:rPr>
+        <w:t>originalString</w:t>
+      </w:r>
+      <w:proofErr w:type="spellEnd"/>
     </w:p>
     <w:p>
       <w:pPr>
@@ -2968,8 +3154,19 @@
           <w:sz w:val="22"/>
           <w:szCs w:val="22"/>
         </w:rPr>
-        <w:t>Copy the code in the main class inside of the folder Section3 to the Main.java, or main.cpp file on the root of your repl</w:t>
-      </w:r>
+        <w:t xml:space="preserve">Copy the code in the main class inside of the folder Section3 to the Main.java, or main.cpp file on the root of your </w:t>
+      </w:r>
+      <w:proofErr w:type="spellStart"/>
+      <w:r>
+        <w:rPr>
+          <w:rFonts w:ascii="Arial" w:hAnsi="Arial" w:cs="Times New Roman"/>
+          <w:color w:val="000000"/>
+          <w:sz w:val="22"/>
+          <w:szCs w:val="22"/>
+        </w:rPr>
+        <w:t>repl</w:t>
+      </w:r>
+      <w:proofErr w:type="spellEnd"/>
     </w:p>
     <w:p>
       <w:pPr>
@@ -3001,8 +3198,19 @@
           <w:sz w:val="22"/>
           <w:szCs w:val="22"/>
         </w:rPr>
-        <w:t xml:space="preserve"> encryptString</w:t>
-      </w:r>
+        <w:t xml:space="preserve"> </w:t>
+      </w:r>
+      <w:proofErr w:type="spellStart"/>
+      <w:r>
+        <w:rPr>
+          <w:rFonts w:ascii="Arial" w:hAnsi="Arial" w:cs="Times New Roman"/>
+          <w:color w:val="000000"/>
+          <w:sz w:val="22"/>
+          <w:szCs w:val="22"/>
+        </w:rPr>
+        <w:t>encryptString</w:t>
+      </w:r>
+      <w:proofErr w:type="spellEnd"/>
       <w:r>
         <w:rPr>
           <w:rFonts w:ascii="Arial" w:hAnsi="Arial" w:cs="Times New Roman"/>
@@ -3054,8 +3262,6 @@
         </w:rPr>
         <w:t>.</w:t>
       </w:r>
-      <w:bookmarkStart w:id="0" w:name="_GoBack"/>
-      <w:bookmarkEnd w:id="0"/>
     </w:p>
     <w:p>
       <w:pPr>
@@ -3212,6 +3418,8 @@
         </w:rPr>
         <w:br/>
       </w:r>
+      <w:bookmarkStart w:id="0" w:name="_GoBack"/>
+      <w:bookmarkEnd w:id="0"/>
     </w:p>
     <w:p>
       <w:pPr>
@@ -3230,7 +3438,18 @@
           <w:sz w:val="22"/>
           <w:szCs w:val="22"/>
         </w:rPr>
-        <w:t>JAVA Version</w:t>
+        <w:t>Java</w:t>
+      </w:r>
+      <w:r>
+        <w:rPr>
+          <w:rFonts w:ascii="Arial" w:hAnsi="Arial" w:cs="Times New Roman"/>
+          <w:b/>
+          <w:bCs/>
+          <w:color w:val="000000"/>
+          <w:sz w:val="22"/>
+          <w:szCs w:val="22"/>
+        </w:rPr>
+        <w:t xml:space="preserve"> Version</w:t>
       </w:r>
     </w:p>
     <w:p>
@@ -5288,6 +5507,18 @@
       <w:szCs w:val="18"/>
     </w:rPr>
   </w:style>
+  <w:style w:type="character" w:styleId="FollowedHyperlink">
+    <w:name w:val="FollowedHyperlink"/>
+    <w:basedOn w:val="DefaultParagraphFont"/>
+    <w:uiPriority w:val="99"/>
+    <w:semiHidden/>
+    <w:unhideWhenUsed/>
+    <w:rsid w:val="00F54B00"/>
+    <w:rPr>
+      <w:color w:val="800080" w:themeColor="followedHyperlink"/>
+      <w:u w:val="single"/>
+    </w:rPr>
+  </w:style>
 </w:styles>
 </file>
 
@@ -5643,6 +5874,18 @@
       <w:szCs w:val="18"/>
     </w:rPr>
   </w:style>
+  <w:style w:type="character" w:styleId="FollowedHyperlink">
+    <w:name w:val="FollowedHyperlink"/>
+    <w:basedOn w:val="DefaultParagraphFont"/>
+    <w:uiPriority w:val="99"/>
+    <w:semiHidden/>
+    <w:unhideWhenUsed/>
+    <w:rsid w:val="00F54B00"/>
+    <w:rPr>
+      <w:color w:val="800080" w:themeColor="followedHyperlink"/>
+      <w:u w:val="single"/>
+    </w:rPr>
+  </w:style>
 </w:styles>
 </file>
 

</xml_diff>